<commit_message>
too close to deadline for comfort
</commit_message>
<xml_diff>
--- a/Assignment 1_Frank Ngo & Yifei Feng/Documentation_Assignment 1_Frank Ngo & Yifei Feng.docx
+++ b/Assignment 1_Frank Ngo & Yifei Feng/Documentation_Assignment 1_Frank Ngo & Yifei Feng.docx
@@ -158,6 +158,11 @@
       <w:pPr>
         <w:spacing w:line="276" w:lineRule="auto"/>
         <w:ind w:left="720"/>
+        <w:rPr>
+          <w:i/>
+          <w:sz w:val="28"/>
+          <w:szCs w:val="28"/>
+        </w:rPr>
       </w:pPr>
       <w:r>
         <w:rPr>
@@ -184,6 +189,120 @@
           <w:szCs w:val="28"/>
         </w:rPr>
         <w:t xml:space="preserve"> Feng.exe.</w:t>
+      </w:r>
+    </w:p>
+    <w:p>
+      <w:pPr>
+        <w:spacing w:line="276" w:lineRule="auto"/>
+        <w:ind w:left="720"/>
+        <w:rPr>
+          <w:i/>
+          <w:sz w:val="28"/>
+          <w:szCs w:val="28"/>
+        </w:rPr>
+      </w:pPr>
+      <w:r>
+        <w:rPr>
+          <w:i/>
+          <w:sz w:val="28"/>
+          <w:szCs w:val="28"/>
+        </w:rPr>
+        <w:t xml:space="preserve">Windows Defender SmartScreen may prevent the </w:t>
+      </w:r>
+      <w:r>
+        <w:rPr>
+          <w:i/>
+          <w:sz w:val="28"/>
+          <w:szCs w:val="28"/>
+        </w:rPr>
+        <w:t>executable file from running. Click “More info” and “Run anyway</w:t>
+      </w:r>
+      <w:r>
+        <w:rPr>
+          <w:i/>
+          <w:sz w:val="28"/>
+          <w:szCs w:val="28"/>
+        </w:rPr>
+        <w:t>.</w:t>
+      </w:r>
+      <w:bookmarkStart w:id="0" w:name="_GoBack"/>
+      <w:bookmarkEnd w:id="0"/>
+      <w:r>
+        <w:rPr>
+          <w:i/>
+          <w:sz w:val="28"/>
+          <w:szCs w:val="28"/>
+        </w:rPr>
+        <w:t>”</w:t>
+      </w:r>
+    </w:p>
+    <w:p>
+      <w:pPr>
+        <w:spacing w:line="276" w:lineRule="auto"/>
+        <w:ind w:left="720"/>
+        <w:rPr>
+          <w:i/>
+          <w:sz w:val="28"/>
+          <w:szCs w:val="28"/>
+        </w:rPr>
+      </w:pPr>
+      <w:r>
+        <w:rPr>
+          <w:i/>
+          <w:sz w:val="28"/>
+          <w:szCs w:val="28"/>
+        </w:rPr>
+        <w:t>If the computer doesn’t have Visual Studio installed,</w:t>
+      </w:r>
+      <w:r>
+        <w:rPr>
+          <w:i/>
+          <w:sz w:val="28"/>
+          <w:szCs w:val="28"/>
+        </w:rPr>
+        <w:t xml:space="preserve"> the system may throw an error saying MSVCP140.dll is missing.</w:t>
+      </w:r>
+      <w:r>
+        <w:rPr>
+          <w:i/>
+          <w:sz w:val="28"/>
+          <w:szCs w:val="28"/>
+        </w:rPr>
+        <w:t xml:space="preserve"> Either install the </w:t>
+      </w:r>
+      <w:proofErr w:type="spellStart"/>
+      <w:r>
+        <w:rPr>
+          <w:i/>
+          <w:sz w:val="28"/>
+          <w:szCs w:val="28"/>
+        </w:rPr>
+        <w:t>dll</w:t>
+      </w:r>
+      <w:proofErr w:type="spellEnd"/>
+      <w:r>
+        <w:rPr>
+          <w:i/>
+          <w:sz w:val="28"/>
+          <w:szCs w:val="28"/>
+        </w:rPr>
+        <w:t xml:space="preserve"> </w:t>
+      </w:r>
+      <w:r>
+        <w:rPr>
+          <w:i/>
+          <w:sz w:val="28"/>
+          <w:szCs w:val="28"/>
+        </w:rPr>
+        <w:t xml:space="preserve">file </w:t>
+      </w:r>
+      <w:r>
+        <w:rPr>
+          <w:i/>
+          <w:sz w:val="28"/>
+          <w:szCs w:val="28"/>
+        </w:rPr>
+        <w:t>or Microsoft Visual C++ Redistributable to fix the issue.</w:t>
       </w:r>
     </w:p>
     <w:p>
@@ -469,17 +588,7 @@
           <w:sz w:val="28"/>
           <w:szCs w:val="28"/>
         </w:rPr>
-        <w:t>(string) checks when two</w:t>
-      </w:r>
-      <w:bookmarkStart w:id="0" w:name="_GoBack"/>
-      <w:bookmarkEnd w:id="0"/>
-      <w:r>
-        <w:rPr>
-          <w:i/>
-          <w:sz w:val="28"/>
-          <w:szCs w:val="28"/>
-        </w:rPr>
-        <w:t xml:space="preserve"> lexemes are not separated by white spaces and return the correct tokens for them.</w:t>
+        <w:t>(string) checks when two lexemes are not separated by white spaces and return the correct tokens for them.</w:t>
       </w:r>
     </w:p>
     <w:p>
@@ -543,6 +652,7 @@
           <w:sz w:val="28"/>
           <w:szCs w:val="28"/>
         </w:rPr>
+        <w:lastRenderedPageBreak/>
         <w:t>Any Limitation</w:t>
       </w:r>
     </w:p>

</xml_diff>